<commit_message>
Completed 3.4, 3.5, 3.6
</commit_message>
<xml_diff>
--- a/Docs/Advising_System_New_Requirement_Phase2.docx
+++ b/Docs/Advising_System_New_Requirement_Phase2.docx
@@ -825,6 +825,7 @@
           <w:rFonts w:cs="Calibri"/>
           <w:sz w:val="23"/>
           <w:szCs w:val="23"/>
+          <w:highlight w:val="yellow"/>
         </w:rPr>
         <w:t>R1.4</w:t>
       </w:r>
@@ -833,6 +834,7 @@
           <w:rFonts w:cs="Calibri"/>
           <w:sz w:val="23"/>
           <w:szCs w:val="23"/>
+          <w:highlight w:val="yellow"/>
         </w:rPr>
         <w:t xml:space="preserve"> </w:t>
       </w:r>
@@ -842,6 +844,7 @@
           <w:color w:val="000000"/>
           <w:sz w:val="23"/>
           <w:szCs w:val="23"/>
+          <w:highlight w:val="yellow"/>
         </w:rPr>
         <w:t>only show appointments for the current month and the next.</w:t>
       </w:r>
@@ -1106,7 +1109,6 @@
           <w:szCs w:val="23"/>
         </w:rPr>
       </w:pPr>
-      <w:bookmarkStart w:id="0" w:name="_GoBack"/>
       <w:r>
         <w:rPr>
           <w:rFonts w:asciiTheme="minorHAnsi" w:hAnsiTheme="minorHAnsi" w:cs="Calibri"/>
@@ -1135,7 +1137,6 @@
         <w:t>adding, dropping, swapping classes.</w:t>
       </w:r>
     </w:p>
-    <w:bookmarkEnd w:id="0"/>
     <w:p>
       <w:pPr>
         <w:pStyle w:val="Default"/>
@@ -1521,6 +1522,8 @@
         </w:rPr>
         <w:t xml:space="preserve">.4 A notification feature that indicates if Advisor is available / present in University or not.  </w:t>
       </w:r>
+      <w:bookmarkStart w:id="0" w:name="_GoBack"/>
+      <w:bookmarkEnd w:id="0"/>
     </w:p>
     <w:p>
       <w:pPr>
@@ -1545,6 +1548,154 @@
         </w:rPr>
         <w:lastRenderedPageBreak/>
         <w:tab/>
+        <w:t>R5. The application should perform new feature called waitlist</w:t>
+      </w:r>
+      <w:r>
+        <w:rPr>
+          <w:rFonts w:asciiTheme="minorHAnsi" w:hAnsiTheme="minorHAnsi" w:cs="Calibri"/>
+          <w:sz w:val="23"/>
+          <w:szCs w:val="23"/>
+        </w:rPr>
+        <w:t>.</w:t>
+      </w:r>
+      <w:r>
+        <w:rPr>
+          <w:rFonts w:asciiTheme="minorHAnsi" w:hAnsiTheme="minorHAnsi" w:cs="Calibri"/>
+          <w:sz w:val="23"/>
+          <w:szCs w:val="23"/>
+        </w:rPr>
+        <w:t xml:space="preserve"> </w:t>
+      </w:r>
+    </w:p>
+    <w:p>
+      <w:pPr>
+        <w:autoSpaceDE w:val="0"/>
+        <w:autoSpaceDN w:val="0"/>
+        <w:adjustRightInd w:val="0"/>
+        <w:spacing w:after="25" w:line="240" w:lineRule="auto"/>
+        <w:ind w:left="1440"/>
+        <w:jc w:val="both"/>
+        <w:rPr>
+          <w:rFonts w:cs="Calibri"/>
+          <w:color w:val="000000"/>
+          <w:sz w:val="23"/>
+          <w:szCs w:val="23"/>
+        </w:rPr>
+      </w:pPr>
+      <w:r>
+        <w:rPr>
+          <w:rFonts w:cs="Calibri"/>
+          <w:sz w:val="23"/>
+          <w:szCs w:val="23"/>
+        </w:rPr>
+        <w:t xml:space="preserve">R5.1 </w:t>
+      </w:r>
+      <w:r>
+        <w:rPr>
+          <w:rFonts w:cs="Calibri"/>
+          <w:color w:val="000000"/>
+          <w:sz w:val="23"/>
+          <w:szCs w:val="23"/>
+        </w:rPr>
+        <w:t xml:space="preserve">Implement waiting list if all the time slots are full. Show a separate page on website to show the waitlist. </w:t>
+      </w:r>
+    </w:p>
+    <w:p>
+      <w:pPr>
+        <w:autoSpaceDE w:val="0"/>
+        <w:autoSpaceDN w:val="0"/>
+        <w:adjustRightInd w:val="0"/>
+        <w:spacing w:after="25" w:line="240" w:lineRule="auto"/>
+        <w:ind w:left="1440"/>
+        <w:jc w:val="both"/>
+        <w:rPr>
+          <w:rFonts w:cs="Calibri"/>
+          <w:color w:val="000000"/>
+          <w:sz w:val="23"/>
+          <w:szCs w:val="23"/>
+        </w:rPr>
+      </w:pPr>
+      <w:r>
+        <w:rPr>
+          <w:rFonts w:cs="Calibri"/>
+          <w:sz w:val="23"/>
+          <w:szCs w:val="23"/>
+        </w:rPr>
+        <w:t xml:space="preserve">R5.2 </w:t>
+      </w:r>
+      <w:r>
+        <w:rPr>
+          <w:rFonts w:cs="Calibri"/>
+          <w:color w:val="000000"/>
+          <w:sz w:val="23"/>
+          <w:szCs w:val="23"/>
+        </w:rPr>
+        <w:t>If all slots are reserved for the day, the students shall be able to add their name and email address to the wait-list.</w:t>
+      </w:r>
+    </w:p>
+    <w:p>
+      <w:pPr>
+        <w:autoSpaceDE w:val="0"/>
+        <w:autoSpaceDN w:val="0"/>
+        <w:adjustRightInd w:val="0"/>
+        <w:spacing w:after="25" w:line="240" w:lineRule="auto"/>
+        <w:ind w:left="1440"/>
+        <w:jc w:val="both"/>
+        <w:rPr>
+          <w:rFonts w:cs="Calibri"/>
+          <w:sz w:val="23"/>
+          <w:szCs w:val="23"/>
+        </w:rPr>
+      </w:pPr>
+      <w:r>
+        <w:rPr>
+          <w:rFonts w:cs="Calibri"/>
+          <w:sz w:val="23"/>
+          <w:szCs w:val="23"/>
+        </w:rPr>
+        <w:t xml:space="preserve">R5.3 </w:t>
+      </w:r>
+      <w:r>
+        <w:rPr>
+          <w:rFonts w:cs="Calibri"/>
+          <w:color w:val="000000"/>
+          <w:sz w:val="23"/>
+          <w:szCs w:val="23"/>
+        </w:rPr>
+        <w:t>When students cancel their scheduled appointment, the application shall check the wait list and send an email notification to all student in the wait-list for that day informing them of the new availability.</w:t>
+      </w:r>
+    </w:p>
+    <w:p>
+      <w:pPr>
+        <w:autoSpaceDE w:val="0"/>
+        <w:autoSpaceDN w:val="0"/>
+        <w:adjustRightInd w:val="0"/>
+        <w:spacing w:after="25" w:line="240" w:lineRule="auto"/>
+        <w:ind w:left="1440"/>
+        <w:jc w:val="both"/>
+        <w:rPr>
+          <w:rFonts w:cs="Calibri"/>
+          <w:color w:val="000000"/>
+          <w:sz w:val="23"/>
+          <w:szCs w:val="23"/>
+        </w:rPr>
+      </w:pPr>
+      <w:r>
+        <w:rPr>
+          <w:rFonts w:cs="Calibri"/>
+          <w:sz w:val="23"/>
+          <w:szCs w:val="23"/>
+        </w:rPr>
+        <w:t xml:space="preserve">R5.4 </w:t>
+      </w:r>
+      <w:r>
+        <w:rPr>
+          <w:rFonts w:cs="Calibri"/>
+          <w:color w:val="000000"/>
+          <w:sz w:val="23"/>
+          <w:szCs w:val="23"/>
+        </w:rPr>
+        <w:t>If there are any vacant slots available students could get that and notify student about the default advising session.</w:t>
       </w:r>
     </w:p>
     <w:p>
@@ -1562,178 +1713,6 @@
           <w:szCs w:val="23"/>
         </w:rPr>
       </w:pPr>
-      <w:r>
-        <w:rPr>
-          <w:rFonts w:asciiTheme="minorHAnsi" w:hAnsiTheme="minorHAnsi" w:cs="Calibri"/>
-          <w:sz w:val="23"/>
-          <w:szCs w:val="23"/>
-        </w:rPr>
-        <w:tab/>
-        <w:t>R5. The application should perform new feature called waitlist</w:t>
-      </w:r>
-      <w:r>
-        <w:rPr>
-          <w:rFonts w:asciiTheme="minorHAnsi" w:hAnsiTheme="minorHAnsi" w:cs="Calibri"/>
-          <w:sz w:val="23"/>
-          <w:szCs w:val="23"/>
-        </w:rPr>
-        <w:t>.</w:t>
-      </w:r>
-      <w:r>
-        <w:rPr>
-          <w:rFonts w:asciiTheme="minorHAnsi" w:hAnsiTheme="minorHAnsi" w:cs="Calibri"/>
-          <w:sz w:val="23"/>
-          <w:szCs w:val="23"/>
-        </w:rPr>
-        <w:t xml:space="preserve"> </w:t>
-      </w:r>
-    </w:p>
-    <w:p>
-      <w:pPr>
-        <w:autoSpaceDE w:val="0"/>
-        <w:autoSpaceDN w:val="0"/>
-        <w:adjustRightInd w:val="0"/>
-        <w:spacing w:after="25" w:line="240" w:lineRule="auto"/>
-        <w:ind w:left="1440"/>
-        <w:jc w:val="both"/>
-        <w:rPr>
-          <w:rFonts w:cs="Calibri"/>
-          <w:color w:val="000000"/>
-          <w:sz w:val="23"/>
-          <w:szCs w:val="23"/>
-        </w:rPr>
-      </w:pPr>
-      <w:r>
-        <w:rPr>
-          <w:rFonts w:cs="Calibri"/>
-          <w:sz w:val="23"/>
-          <w:szCs w:val="23"/>
-        </w:rPr>
-        <w:t xml:space="preserve">R5.1 </w:t>
-      </w:r>
-      <w:r>
-        <w:rPr>
-          <w:rFonts w:cs="Calibri"/>
-          <w:color w:val="000000"/>
-          <w:sz w:val="23"/>
-          <w:szCs w:val="23"/>
-        </w:rPr>
-        <w:t xml:space="preserve">Implement waiting list if all the time slots are full. Show a separate page on website to show the waitlist. </w:t>
-      </w:r>
-    </w:p>
-    <w:p>
-      <w:pPr>
-        <w:autoSpaceDE w:val="0"/>
-        <w:autoSpaceDN w:val="0"/>
-        <w:adjustRightInd w:val="0"/>
-        <w:spacing w:after="25" w:line="240" w:lineRule="auto"/>
-        <w:ind w:left="1440"/>
-        <w:jc w:val="both"/>
-        <w:rPr>
-          <w:rFonts w:cs="Calibri"/>
-          <w:color w:val="000000"/>
-          <w:sz w:val="23"/>
-          <w:szCs w:val="23"/>
-        </w:rPr>
-      </w:pPr>
-      <w:r>
-        <w:rPr>
-          <w:rFonts w:cs="Calibri"/>
-          <w:sz w:val="23"/>
-          <w:szCs w:val="23"/>
-        </w:rPr>
-        <w:t xml:space="preserve">R5.2 </w:t>
-      </w:r>
-      <w:r>
-        <w:rPr>
-          <w:rFonts w:cs="Calibri"/>
-          <w:color w:val="000000"/>
-          <w:sz w:val="23"/>
-          <w:szCs w:val="23"/>
-        </w:rPr>
-        <w:t>If all slots are reserved for the day, the students shall be able to add their name and email address to the wait-list.</w:t>
-      </w:r>
-    </w:p>
-    <w:p>
-      <w:pPr>
-        <w:autoSpaceDE w:val="0"/>
-        <w:autoSpaceDN w:val="0"/>
-        <w:adjustRightInd w:val="0"/>
-        <w:spacing w:after="25" w:line="240" w:lineRule="auto"/>
-        <w:ind w:left="1440"/>
-        <w:jc w:val="both"/>
-        <w:rPr>
-          <w:rFonts w:cs="Calibri"/>
-          <w:sz w:val="23"/>
-          <w:szCs w:val="23"/>
-        </w:rPr>
-      </w:pPr>
-      <w:r>
-        <w:rPr>
-          <w:rFonts w:cs="Calibri"/>
-          <w:sz w:val="23"/>
-          <w:szCs w:val="23"/>
-        </w:rPr>
-        <w:t xml:space="preserve">R5.3 </w:t>
-      </w:r>
-      <w:r>
-        <w:rPr>
-          <w:rFonts w:cs="Calibri"/>
-          <w:color w:val="000000"/>
-          <w:sz w:val="23"/>
-          <w:szCs w:val="23"/>
-        </w:rPr>
-        <w:t>When students cancel their scheduled appointment, the application shall check the wait list and send an email notification to all student in the wait-list for that day informing them of the new availability.</w:t>
-      </w:r>
-    </w:p>
-    <w:p>
-      <w:pPr>
-        <w:autoSpaceDE w:val="0"/>
-        <w:autoSpaceDN w:val="0"/>
-        <w:adjustRightInd w:val="0"/>
-        <w:spacing w:after="25" w:line="240" w:lineRule="auto"/>
-        <w:ind w:left="1440"/>
-        <w:jc w:val="both"/>
-        <w:rPr>
-          <w:rFonts w:cs="Calibri"/>
-          <w:color w:val="000000"/>
-          <w:sz w:val="23"/>
-          <w:szCs w:val="23"/>
-        </w:rPr>
-      </w:pPr>
-      <w:r>
-        <w:rPr>
-          <w:rFonts w:cs="Calibri"/>
-          <w:sz w:val="23"/>
-          <w:szCs w:val="23"/>
-        </w:rPr>
-        <w:t xml:space="preserve">R5.4 </w:t>
-      </w:r>
-      <w:r>
-        <w:rPr>
-          <w:rFonts w:cs="Calibri"/>
-          <w:color w:val="000000"/>
-          <w:sz w:val="23"/>
-          <w:szCs w:val="23"/>
-        </w:rPr>
-        <w:t>If there are any vacant slots available students could get that and notify student about the default advising session.</w:t>
-      </w:r>
-    </w:p>
-    <w:p>
-      <w:pPr>
-        <w:pStyle w:val="Default"/>
-        <w:tabs>
-          <w:tab w:val="left" w:pos="720"/>
-          <w:tab w:val="left" w:pos="1440"/>
-          <w:tab w:val="left" w:pos="2550"/>
-        </w:tabs>
-        <w:jc w:val="both"/>
-        <w:rPr>
-          <w:rFonts w:asciiTheme="minorHAnsi" w:hAnsiTheme="minorHAnsi" w:cs="Calibri"/>
-          <w:sz w:val="23"/>
-          <w:szCs w:val="23"/>
-        </w:rPr>
-      </w:pPr>
     </w:p>
     <w:p>
       <w:pPr>
@@ -2242,25 +2221,25 @@
           <w:sz w:val="28"/>
           <w:szCs w:val="28"/>
         </w:rPr>
+        <w:t xml:space="preserve">Assumptions </w:t>
+      </w:r>
+    </w:p>
+    <w:p>
+      <w:pPr>
+        <w:autoSpaceDE w:val="0"/>
+        <w:autoSpaceDN w:val="0"/>
+        <w:adjustRightInd w:val="0"/>
+        <w:spacing w:after="0" w:line="240" w:lineRule="auto"/>
+        <w:rPr>
+          <w:rFonts w:cs="Arial"/>
+        </w:rPr>
+      </w:pPr>
+      <w:r>
+        <w:rPr>
+          <w:rFonts w:cs="Arial"/>
+          <w:noProof/>
+        </w:rPr>
         <w:lastRenderedPageBreak/>
-        <w:t xml:space="preserve">Assumptions </w:t>
-      </w:r>
-    </w:p>
-    <w:p>
-      <w:pPr>
-        <w:autoSpaceDE w:val="0"/>
-        <w:autoSpaceDN w:val="0"/>
-        <w:adjustRightInd w:val="0"/>
-        <w:spacing w:after="0" w:line="240" w:lineRule="auto"/>
-        <w:rPr>
-          <w:rFonts w:cs="Arial"/>
-        </w:rPr>
-      </w:pPr>
-      <w:r>
-        <w:rPr>
-          <w:rFonts w:cs="Arial"/>
-          <w:noProof/>
-        </w:rPr>
         <mc:AlternateContent>
           <mc:Choice Requires="wps">
             <w:drawing>
@@ -3422,7 +3401,7 @@
 </file>
 
 <file path=customXml/itemProps1.xml><?xml version="1.0" encoding="utf-8"?>
-<ds:datastoreItem xmlns:ds="http://schemas.openxmlformats.org/officeDocument/2006/customXml" ds:itemID="{C9D080A5-08C9-4951-B4C4-043943CF6ACF}">
+<ds:datastoreItem xmlns:ds="http://schemas.openxmlformats.org/officeDocument/2006/customXml" ds:itemID="{217B00B4-5E77-492D-B11E-BC028E311E4D}">
   <ds:schemaRefs>
     <ds:schemaRef ds:uri="http://schemas.openxmlformats.org/officeDocument/2006/bibliography"/>
   </ds:schemaRefs>

</xml_diff>

<commit_message>
Extracted new Sequence diagrams and UCD
</commit_message>
<xml_diff>
--- a/Docs/Advising_System_New_Requirement_Phase2.docx
+++ b/Docs/Advising_System_New_Requirement_Phase2.docx
@@ -1319,6 +1319,7 @@
           <w:rFonts w:asciiTheme="minorHAnsi" w:hAnsiTheme="minorHAnsi" w:cs="Calibri"/>
           <w:sz w:val="23"/>
           <w:szCs w:val="23"/>
+          <w:highlight w:val="yellow"/>
         </w:rPr>
         <w:t>R3.8</w:t>
       </w:r>
@@ -1327,6 +1328,7 @@
           <w:rFonts w:asciiTheme="minorHAnsi" w:hAnsiTheme="minorHAnsi" w:cs="Calibri"/>
           <w:sz w:val="23"/>
           <w:szCs w:val="23"/>
+          <w:highlight w:val="yellow"/>
         </w:rPr>
         <w:t xml:space="preserve"> Student should cancel the appointment if he/she is not able to attend. Failing to do that advisor can add the student to defaulter list and student will be notified (choose any method of notification: text message, email, notification in student account etc.) with $20 penalty fees.</w:t>
       </w:r>
@@ -1425,6 +1427,7 @@
         <w:rPr>
           <w:sz w:val="23"/>
           <w:szCs w:val="23"/>
+          <w:highlight w:val="yellow"/>
         </w:rPr>
         <w:t>R4.2</w:t>
       </w:r>
@@ -1434,6 +1437,7 @@
           <w:color w:val="000000"/>
           <w:sz w:val="23"/>
           <w:szCs w:val="23"/>
+          <w:highlight w:val="yellow"/>
         </w:rPr>
         <w:t xml:space="preserve"> Advisor can (color) label the appointments </w:t>
       </w:r>
@@ -1443,6 +1447,7 @@
           <w:color w:val="000000"/>
           <w:sz w:val="23"/>
           <w:szCs w:val="23"/>
+          <w:highlight w:val="yellow"/>
         </w:rPr>
         <w:t>based on importance (</w:t>
       </w:r>
@@ -1452,6 +1457,7 @@
           <w:color w:val="000000"/>
           <w:sz w:val="23"/>
           <w:szCs w:val="23"/>
+          <w:highlight w:val="yellow"/>
         </w:rPr>
         <w:t xml:space="preserve">like urgent, </w:t>
       </w:r>
@@ -1461,6 +1467,7 @@
           <w:color w:val="000000"/>
           <w:sz w:val="23"/>
           <w:szCs w:val="23"/>
+          <w:highlight w:val="yellow"/>
         </w:rPr>
         <w:t>general)</w:t>
       </w:r>
@@ -1470,8 +1477,18 @@
           <w:color w:val="000000"/>
           <w:sz w:val="23"/>
           <w:szCs w:val="23"/>
-        </w:rPr>
-        <w:t xml:space="preserve">. </w:t>
+          <w:highlight w:val="yellow"/>
+        </w:rPr>
+        <w:t>.</w:t>
+      </w:r>
+      <w:r>
+        <w:rPr>
+          <w:rFonts w:cs="Calibri"/>
+          <w:color w:val="000000"/>
+          <w:sz w:val="23"/>
+          <w:szCs w:val="23"/>
+        </w:rPr>
+        <w:t xml:space="preserve"> </w:t>
       </w:r>
     </w:p>
     <w:p>
@@ -1559,8 +1576,6 @@
         </w:rPr>
         <w:t xml:space="preserve">  </w:t>
       </w:r>
-      <w:bookmarkStart w:id="0" w:name="_GoBack"/>
-      <w:bookmarkEnd w:id="0"/>
     </w:p>
     <w:p>
       <w:pPr>
@@ -1624,6 +1639,7 @@
           <w:rFonts w:cs="Calibri"/>
           <w:sz w:val="23"/>
           <w:szCs w:val="23"/>
+          <w:highlight w:val="yellow"/>
         </w:rPr>
         <w:t xml:space="preserve">R5.1 </w:t>
       </w:r>
@@ -1633,8 +1649,18 @@
           <w:color w:val="000000"/>
           <w:sz w:val="23"/>
           <w:szCs w:val="23"/>
-        </w:rPr>
-        <w:t xml:space="preserve">Implement waiting list if all the time slots are full. Show a separate page on website to show the waitlist. </w:t>
+          <w:highlight w:val="yellow"/>
+        </w:rPr>
+        <w:t>Implement waiting list if all the time slots are full. Show a separate page on website to show the waitlist.</w:t>
+      </w:r>
+      <w:r>
+        <w:rPr>
+          <w:rFonts w:cs="Calibri"/>
+          <w:color w:val="000000"/>
+          <w:sz w:val="23"/>
+          <w:szCs w:val="23"/>
+        </w:rPr>
+        <w:t xml:space="preserve"> </w:t>
       </w:r>
     </w:p>
     <w:p>
@@ -1657,6 +1683,7 @@
           <w:rFonts w:cs="Calibri"/>
           <w:sz w:val="23"/>
           <w:szCs w:val="23"/>
+          <w:highlight w:val="yellow"/>
         </w:rPr>
         <w:t xml:space="preserve">R5.2 </w:t>
       </w:r>
@@ -1666,6 +1693,7 @@
           <w:color w:val="000000"/>
           <w:sz w:val="23"/>
           <w:szCs w:val="23"/>
+          <w:highlight w:val="yellow"/>
         </w:rPr>
         <w:t>If all slots are reserved for the day, the students shall be able to add their name and email address to the wait-list.</w:t>
       </w:r>
@@ -1689,6 +1717,7 @@
           <w:rFonts w:cs="Calibri"/>
           <w:sz w:val="23"/>
           <w:szCs w:val="23"/>
+          <w:highlight w:val="yellow"/>
         </w:rPr>
         <w:t xml:space="preserve">R5.3 </w:t>
       </w:r>
@@ -1698,6 +1727,7 @@
           <w:color w:val="000000"/>
           <w:sz w:val="23"/>
           <w:szCs w:val="23"/>
+          <w:highlight w:val="yellow"/>
         </w:rPr>
         <w:t>When students cancel their scheduled appointment, the application shall check the wait list and send an email notification to all student in the wait-list for that day informing them of the new availability.</w:t>
       </w:r>
@@ -1722,6 +1752,7 @@
           <w:rFonts w:cs="Calibri"/>
           <w:sz w:val="23"/>
           <w:szCs w:val="23"/>
+          <w:highlight w:val="yellow"/>
         </w:rPr>
         <w:t xml:space="preserve">R5.4 </w:t>
       </w:r>
@@ -1731,6 +1762,7 @@
           <w:color w:val="000000"/>
           <w:sz w:val="23"/>
           <w:szCs w:val="23"/>
+          <w:highlight w:val="yellow"/>
         </w:rPr>
         <w:t>If there are any vacant slots available students could get that and notify student about the default advising session.</w:t>
       </w:r>
@@ -2252,12 +2284,28 @@
           <w:szCs w:val="28"/>
         </w:rPr>
       </w:pPr>
-      <w:r>
+      <w:bookmarkStart w:id="0" w:name="_GoBack"/>
+      <w:bookmarkEnd w:id="0"/>
+    </w:p>
+    <w:p>
+      <w:pPr>
+        <w:autoSpaceDE w:val="0"/>
+        <w:autoSpaceDN w:val="0"/>
+        <w:adjustRightInd w:val="0"/>
+        <w:spacing w:after="0" w:line="240" w:lineRule="auto"/>
         <w:rPr>
           <w:rFonts w:cs="Arial"/>
           <w:sz w:val="28"/>
           <w:szCs w:val="28"/>
         </w:rPr>
+      </w:pPr>
+      <w:r>
+        <w:rPr>
+          <w:rFonts w:cs="Arial"/>
+          <w:sz w:val="28"/>
+          <w:szCs w:val="28"/>
+        </w:rPr>
+        <w:lastRenderedPageBreak/>
         <w:t xml:space="preserve">Assumptions </w:t>
       </w:r>
     </w:p>
@@ -2276,7 +2324,6 @@
           <w:rFonts w:cs="Arial"/>
           <w:noProof/>
         </w:rPr>
-        <w:lastRenderedPageBreak/>
         <mc:AlternateContent>
           <mc:Choice Requires="wps">
             <w:drawing>
@@ -3438,7 +3485,7 @@
 </file>
 
 <file path=customXml/itemProps1.xml><?xml version="1.0" encoding="utf-8"?>
-<ds:datastoreItem xmlns:ds="http://schemas.openxmlformats.org/officeDocument/2006/customXml" ds:itemID="{2FF1E180-28DD-4D96-AAB7-467ACD5145F8}">
+<ds:datastoreItem xmlns:ds="http://schemas.openxmlformats.org/officeDocument/2006/customXml" ds:itemID="{5AC43877-F9DF-4335-8C6A-548E18D1F6D4}">
   <ds:schemaRefs>
     <ds:schemaRef ds:uri="http://schemas.openxmlformats.org/officeDocument/2006/bibliography"/>
   </ds:schemaRefs>

</xml_diff>